<commit_message>
Updated readme and requirements files
</commit_message>
<xml_diff>
--- a/tests/resume.docx
+++ b/tests/resume.docx
@@ -7,7 +7,7 @@
         <w:pStyle w:val="NameStyle"/>
       </w:pPr>
       <w:r>
-        <w:t>John Doe</w:t>
+        <w:t>Harrel Ellis</w:t>
       </w:r>
     </w:p>
     <w:p>
@@ -19,7 +19,7 @@
         <w:rPr>
           <w:i/>
         </w:rPr>
-        <w:t>(123) 456-7890 | johndoe@email.com | 123 Main Street, Springfield, USA123 Main Street, Springfield, USA123 Main Street, Springfield, USA123 Main Street, Springfield, USA123 Main Street, Springfield, USA123 Main Street, Springfield, USA</w:t>
+        <w:t>4843732 | harel.ellis@gmail.com | Number 4, Bryce Terrace, St Augustine</w:t>
       </w:r>
     </w:p>
     <w:p/>
@@ -36,7 +36,7 @@
         <w:pStyle w:val="NormalStyle"/>
       </w:pPr>
       <w:r>
-        <w:t>Hardworking, team player, and detail-oriented professional with a passion for project management and data analysis. A quick learner who excels in web development and graphic design. Seeking to leverage experience in product development and automation to drive innovation in a dynamic work environment.</w:t>
+        <w:t>A 22-year-old electrical engineering student with a passion for the field. Seeking opportunities to apply skills in MATLAB, C++ Programming, and Electrical Wiring. Committed to enhancing communication skills and delivering innovative solutions in the electrical engineering industry.</w:t>
       </w:r>
     </w:p>
     <w:p>
@@ -52,7 +52,7 @@
         <w:pStyle w:val="BulletStyle"/>
       </w:pPr>
       <w:r>
-        <w:t>• Project management</w:t>
+        <w:t>• MATLAB</w:t>
       </w:r>
     </w:p>
     <w:p>
@@ -60,7 +60,7 @@
         <w:pStyle w:val="BulletStyle"/>
       </w:pPr>
       <w:r>
-        <w:t>• Data analysis</w:t>
+        <w:t>• C++ Programming</w:t>
       </w:r>
     </w:p>
     <w:p>
@@ -68,7 +68,7 @@
         <w:pStyle w:val="BulletStyle"/>
       </w:pPr>
       <w:r>
-        <w:t>• Programming in Python</w:t>
+        <w:t>• Electrical Wiring</w:t>
       </w:r>
     </w:p>
     <w:p>
@@ -76,15 +76,7 @@
         <w:pStyle w:val="BulletStyle"/>
       </w:pPr>
       <w:r>
-        <w:t>• Web development</w:t>
-      </w:r>
-    </w:p>
-    <w:p>
-      <w:pPr>
-        <w:pStyle w:val="BulletStyle"/>
-      </w:pPr>
-      <w:r>
-        <w:t>• Graphic design</w:t>
+        <w:t>• Communication Skills</w:t>
       </w:r>
     </w:p>
     <w:p>
@@ -100,31 +92,7 @@
         <w:pStyle w:val="BulletStyle"/>
       </w:pPr>
       <w:r>
-        <w:t>• PMP Certification</w:t>
-      </w:r>
-    </w:p>
-    <w:p>
-      <w:pPr>
-        <w:pStyle w:val="BulletStyle"/>
-      </w:pPr>
-      <w:r>
-        <w:t>• Python for Data Science</w:t>
-      </w:r>
-    </w:p>
-    <w:p>
-      <w:pPr>
-        <w:pStyle w:val="BulletStyle"/>
-      </w:pPr>
-      <w:r>
-        <w:t>• Google Analytics Certified</w:t>
-      </w:r>
-    </w:p>
-    <w:p>
-      <w:pPr>
-        <w:pStyle w:val="BulletStyle"/>
-      </w:pPr>
-      <w:r>
-        <w:t>• ITIL Foundation</w:t>
+        <w:t>• Electrical and Computer Engineering degree</w:t>
       </w:r>
     </w:p>
     <w:p>
@@ -140,23 +108,7 @@
         <w:pStyle w:val="BulletStyle"/>
       </w:pPr>
       <w:r>
-        <w:t>• Increased revenue by 25%</w:t>
-      </w:r>
-    </w:p>
-    <w:p>
-      <w:pPr>
-        <w:pStyle w:val="BulletStyle"/>
-      </w:pPr>
-      <w:r>
-        <w:t>• Developed key automation system</w:t>
-      </w:r>
-    </w:p>
-    <w:p>
-      <w:pPr>
-        <w:pStyle w:val="BulletStyle"/>
-      </w:pPr>
-      <w:r>
-        <w:t>• Led a successful product launch</w:t>
+        <w:t>• CXE examinations</w:t>
       </w:r>
     </w:p>
     <w:p>
@@ -172,7 +124,7 @@
         <w:pStyle w:val="SubheadingStyle"/>
       </w:pPr>
       <w:r>
-        <w:t>ABC Corporation</w:t>
+        <w:t>Apprentice Plumber</w:t>
       </w:r>
     </w:p>
     <w:p>
@@ -183,7 +135,7 @@
         <w:rPr>
           <w:b/>
         </w:rPr>
-        <w:t>Project Manager</w:t>
+        <w:t>Position: Apprentice Plumber</w:t>
       </w:r>
     </w:p>
     <w:p>
@@ -191,50 +143,7 @@
         <w:pStyle w:val="NormalStyle"/>
       </w:pPr>
       <w:r>
-        <w:t>As a Project Manager, I oversaw product development and client delivery, ensuring projects were completed on time and within budget. Key projects included a website redesign, automation tool development, and the successful launch of an eCommerce platform.</w:t>
-      </w:r>
-    </w:p>
-    <w:p>
-      <w:pPr>
-        <w:pStyle w:val="SubheadingStyle"/>
-      </w:pPr>
-      <w:r>
-        <w:t>BCA Corporation</w:t>
-      </w:r>
-    </w:p>
-    <w:p>
-      <w:pPr>
-        <w:pStyle w:val="NormalStyle"/>
-      </w:pPr>
-      <w:r>
-        <w:t>As a Project helper, I oversaw product development and client delivery, ensuring projects were completed on time and within budget. Key projects included a website redesign, automation tool development, and the successful launch of an eCommerce platform.</w:t>
-      </w:r>
-    </w:p>
-    <w:p>
-      <w:pPr>
-        <w:pStyle w:val="SubheadingStyle"/>
-      </w:pPr>
-      <w:r>
-        <w:t>DAF Computing</w:t>
-      </w:r>
-    </w:p>
-    <w:p>
-      <w:pPr>
-        <w:pStyle w:val="NormalStyle"/>
-      </w:pPr>
-      <w:r>
-        <w:rPr>
-          <w:b/>
-        </w:rPr>
-        <w:t>Leader</w:t>
-      </w:r>
-    </w:p>
-    <w:p>
-      <w:pPr>
-        <w:pStyle w:val="NormalStyle"/>
-      </w:pPr>
-      <w:r>
-        <w:t>As a Project leader ensuring projects were completed on time and within budget. Key projects included a website redesign, automation tool development, and the successful launch of an eCommerce platform.</w:t>
+        <w:t>Responsible for assisting with plumbing tasks and installations. Successfully completed an electrical wiring project for residential use and a BJT data mining project for programming.</w:t>
       </w:r>
     </w:p>
     <w:p>
@@ -250,7 +159,7 @@
         <w:pStyle w:val="NormalStyle"/>
       </w:pPr>
       <w:r>
-        <w:t>University of Springfield, 2015-2019</w:t>
+        <w:t>Queen's Royal College 2015-2022</w:t>
       </w:r>
     </w:p>
     <w:p>
@@ -258,7 +167,7 @@
         <w:pStyle w:val="NormalStyle"/>
       </w:pPr>
       <w:r>
-        <w:t>Springfield Institute of Technology, 2020-present</w:t>
+        <w:t>UWI Engineering 2023-2026</w:t>
       </w:r>
     </w:p>
     <w:p>
@@ -274,7 +183,7 @@
         <w:pStyle w:val="BulletStyle"/>
       </w:pPr>
       <w:r>
-        <w:t>• Hiking</w:t>
+        <w:t>• Electronics</w:t>
       </w:r>
     </w:p>
     <w:p>
@@ -282,7 +191,7 @@
         <w:pStyle w:val="BulletStyle"/>
       </w:pPr>
       <w:r>
-        <w:t>• Reading</w:t>
+        <w:t>• Robotics</w:t>
       </w:r>
     </w:p>
     <w:p>
@@ -290,7 +199,7 @@
         <w:pStyle w:val="BulletStyle"/>
       </w:pPr>
       <w:r>
-        <w:t>• Technology</w:t>
+        <w:t>• Programming</w:t>
       </w:r>
     </w:p>
     <w:p>
@@ -298,15 +207,7 @@
         <w:pStyle w:val="BulletStyle"/>
       </w:pPr>
       <w:r>
-        <w:t>• Gaming</w:t>
-      </w:r>
-    </w:p>
-    <w:p>
-      <w:pPr>
-        <w:pStyle w:val="BulletStyle"/>
-      </w:pPr>
-      <w:r>
-        <w:t>• Photography</w:t>
+        <w:t>• Energy Systems</w:t>
       </w:r>
     </w:p>
     <w:p>
@@ -322,7 +223,7 @@
         <w:pStyle w:val="BulletStyle"/>
       </w:pPr>
       <w:r>
-        <w:t>• Member of the coding club, organizing tech workshops for students to enhance coding skills and foster innovation.</w:t>
+        <w:t>• Robotics Club: Active member participating in various projects and competitions.</w:t>
       </w:r>
     </w:p>
     <w:p>
@@ -330,31 +231,7 @@
         <w:pStyle w:val="BulletStyle"/>
       </w:pPr>
       <w:r>
-        <w:t>• like boys</w:t>
-      </w:r>
-    </w:p>
-    <w:p>
-      <w:pPr>
-        <w:pStyle w:val="HeadingStyle"/>
-      </w:pPr>
-      <w:r>
-        <w:t>Volunteer Experience</w:t>
-      </w:r>
-    </w:p>
-    <w:p>
-      <w:pPr>
-        <w:pStyle w:val="BulletStyle"/>
-      </w:pPr>
-      <w:r>
-        <w:t>• Habitat for Humanity volunteer, organizing community clean-up events to support the local community and promote environmental sustainability.</w:t>
-      </w:r>
-    </w:p>
-    <w:p>
-      <w:pPr>
-        <w:pStyle w:val="BulletStyle"/>
-      </w:pPr>
-      <w:r>
-        <w:t>• helped at the aids foundation to spread to the community</w:t>
+        <w:t>• Football: Engaged in team sports and building teamwork skills.</w:t>
       </w:r>
     </w:p>
     <w:p>
@@ -370,15 +247,7 @@
         <w:pStyle w:val="BulletStyle"/>
       </w:pPr>
       <w:r>
-        <w:t>• Project Management Institute</w:t>
-      </w:r>
-    </w:p>
-    <w:p>
-      <w:pPr>
-        <w:pStyle w:val="BulletStyle"/>
-      </w:pPr>
-      <w:r>
-        <w:t>• Association for Computing Machinery</w:t>
+        <w:t>• IEEE</w:t>
       </w:r>
     </w:p>
     <w:p>

</xml_diff>